<commit_message>
Update two intro docs.
</commit_message>
<xml_diff>
--- a/Brief intro.docx
+++ b/Brief intro.docx
@@ -64,11 +64,6 @@
             <w:tcW w:w="2765" w:type="dxa"/>
           </w:tcPr>
           <w:p>
-            <w:pPr>
-              <w:rPr>
-                <w:rFonts w:hint="eastAsia"/>
-              </w:rPr>
-            </w:pPr>
             <w:r>
               <w:t>Product code</w:t>
             </w:r>
@@ -79,11 +74,6 @@
             <w:tcW w:w="2765" w:type="dxa"/>
           </w:tcPr>
           <w:p>
-            <w:pPr>
-              <w:rPr>
-                <w:rFonts w:hint="eastAsia"/>
-              </w:rPr>
-            </w:pPr>
             <w:r>
               <w:t>Spatial/temporal resolutions</w:t>
             </w:r>
@@ -94,11 +84,6 @@
             <w:tcW w:w="2766" w:type="dxa"/>
           </w:tcPr>
           <w:p>
-            <w:pPr>
-              <w:rPr>
-                <w:rFonts w:hint="eastAsia"/>
-              </w:rPr>
-            </w:pPr>
             <w:r>
               <w:t>Variable(s) provided</w:t>
             </w:r>
@@ -115,13 +100,7 @@
               <w:t>MYD11A1</w:t>
             </w:r>
           </w:p>
-          <w:p>
-            <w:pPr>
-              <w:rPr>
-                <w:rFonts w:hint="eastAsia"/>
-              </w:rPr>
-            </w:pPr>
-          </w:p>
+          <w:p/>
         </w:tc>
         <w:tc>
           <w:tcPr>
@@ -132,13 +111,7 @@
               <w:t>1 km/daily</w:t>
             </w:r>
           </w:p>
-          <w:p>
-            <w:pPr>
-              <w:rPr>
-                <w:rFonts w:hint="eastAsia"/>
-              </w:rPr>
-            </w:pPr>
-          </w:p>
+          <w:p/>
         </w:tc>
         <w:tc>
           <w:tcPr>
@@ -150,11 +123,6 @@
             </w:r>
           </w:p>
           <w:p>
-            <w:pPr>
-              <w:rPr>
-                <w:rFonts w:hint="eastAsia"/>
-              </w:rPr>
-            </w:pPr>
             <w:r>
               <w:t>View time</w:t>
             </w:r>
@@ -171,13 +139,7 @@
               <w:t>MYD03</w:t>
             </w:r>
           </w:p>
-          <w:p>
-            <w:pPr>
-              <w:rPr>
-                <w:rFonts w:hint="eastAsia"/>
-              </w:rPr>
-            </w:pPr>
-          </w:p>
+          <w:p/>
         </w:tc>
         <w:tc>
           <w:tcPr>
@@ -188,13 +150,7 @@
               <w:t>1 km/daily</w:t>
             </w:r>
           </w:p>
-          <w:p>
-            <w:pPr>
-              <w:rPr>
-                <w:rFonts w:hint="eastAsia"/>
-              </w:rPr>
-            </w:pPr>
-          </w:p>
+          <w:p/>
         </w:tc>
         <w:tc>
           <w:tcPr>
@@ -206,11 +162,6 @@
             </w:r>
           </w:p>
           <w:p>
-            <w:pPr>
-              <w:rPr>
-                <w:rFonts w:hint="eastAsia"/>
-              </w:rPr>
-            </w:pPr>
             <w:r>
               <w:t>Solar zenith/azimuth angle</w:t>
             </w:r>
@@ -227,13 +178,7 @@
               <w:t>MYD06_L2</w:t>
             </w:r>
           </w:p>
-          <w:p>
-            <w:pPr>
-              <w:rPr>
-                <w:rFonts w:hint="eastAsia"/>
-              </w:rPr>
-            </w:pPr>
-          </w:p>
+          <w:p/>
         </w:tc>
         <w:tc>
           <w:tcPr>
@@ -244,13 +189,7 @@
               <w:t>1 km/5 min</w:t>
             </w:r>
           </w:p>
-          <w:p>
-            <w:pPr>
-              <w:rPr>
-                <w:rFonts w:hint="eastAsia"/>
-              </w:rPr>
-            </w:pPr>
-          </w:p>
+          <w:p/>
         </w:tc>
         <w:tc>
           <w:tcPr>
@@ -261,13 +200,7 @@
               <w:t>Cloud-top height</w:t>
             </w:r>
           </w:p>
-          <w:p>
-            <w:pPr>
-              <w:rPr>
-                <w:rFonts w:hint="eastAsia"/>
-              </w:rPr>
-            </w:pPr>
-          </w:p>
+          <w:p/>
         </w:tc>
       </w:tr>
       <w:tr>
@@ -403,11 +336,6 @@
             <w:tcW w:w="2766" w:type="dxa"/>
           </w:tcPr>
           <w:p>
-            <w:pPr>
-              <w:rPr>
-                <w:rFonts w:hint="eastAsia"/>
-              </w:rPr>
-            </w:pPr>
             <w:r>
               <w:t>Elevation</w:t>
             </w:r>
@@ -416,22 +344,13 @@
         </w:tc>
       </w:tr>
     </w:tbl>
-    <w:p>
-      <w:pPr>
-        <w:rPr>
-          <w:rFonts w:hint="eastAsia"/>
-        </w:rPr>
-      </w:pPr>
-    </w:p>
+    <w:p/>
     <w:p>
       <w:pPr>
         <w:pStyle w:val="Heading2"/>
       </w:pPr>
       <w:r>
-        <w:t xml:space="preserve">2. </w:t>
-      </w:r>
-      <w:r>
-        <w:t>Data preprocessing</w:t>
+        <w:t>2. Data preprocessing</w:t>
       </w:r>
     </w:p>
     <w:p>
@@ -439,13 +358,7 @@
         <w:pStyle w:val="Heading3"/>
       </w:pPr>
       <w:r>
-        <w:t xml:space="preserve">2.1. </w:t>
-      </w:r>
-      <w:r>
-        <w:t>Mean filter applied to cloud top height data (</w:t>
-      </w:r>
-      <w:r>
-        <w:t>data-&gt;</w:t>
+        <w:t>2.1. Mean filter applied to cloud top height data (data-&gt;</w:t>
       </w:r>
       <w:proofErr w:type="spellStart"/>
       <w:r>
@@ -457,11 +370,6 @@
       </w:r>
     </w:p>
     <w:p>
-      <w:pPr>
-        <w:rPr>
-          <w:rFonts w:hint="eastAsia"/>
-        </w:rPr>
-      </w:pPr>
       <w:r>
         <w:t>1) R</w:t>
       </w:r>
@@ -482,10 +390,7 @@
     </w:p>
     <w:p>
       <w:r>
-        <w:t xml:space="preserve">2) </w:t>
-      </w:r>
-      <w:r>
-        <w:t xml:space="preserve">Note: the extent after filtering will shrink. It is advised to prepare data covering a larger area than the study area. </w:t>
+        <w:t xml:space="preserve">2) Note: the extent after filtering will shrink. It is advised to prepare data covering a larger area than the study area. </w:t>
       </w:r>
     </w:p>
     <w:p/>
@@ -564,23 +469,11 @@
     </w:p>
     <w:p>
       <w:r>
-        <w:t xml:space="preserve">Two temporal resolutions (instantaneous and 3-hr) are provided in </w:t>
-      </w:r>
-      <w:r>
-        <w:t>DSR data</w:t>
-      </w:r>
-      <w:r>
-        <w:t xml:space="preserve">. Severe data </w:t>
+        <w:t xml:space="preserve">Two temporal resolutions (instantaneous and 3-hr) are provided in DSR data. Severe data </w:t>
       </w:r>
       <w:r>
         <w:lastRenderedPageBreak/>
-        <w:t xml:space="preserve">losses are present in </w:t>
-      </w:r>
-      <w:r>
-        <w:t>Instantaneous DSR data</w:t>
-      </w:r>
-      <w:r>
-        <w:t xml:space="preserve"> due to cloud cover whereas not in the 3hr data.</w:t>
+        <w:t>losses are present in Instantaneous DSR data due to cloud cover whereas not in the 3hr data.</w:t>
       </w:r>
       <w:r>
         <w:rPr>
@@ -597,11 +490,6 @@
     </w:p>
     <w:p/>
     <w:p>
-      <w:pPr>
-        <w:rPr>
-          <w:rFonts w:hint="eastAsia"/>
-        </w:rPr>
-      </w:pPr>
       <w:r>
         <w:t>R</w:t>
       </w:r>
@@ -648,11 +536,6 @@
       </w:r>
     </w:p>
     <w:p>
-      <w:pPr>
-        <w:rPr>
-          <w:rFonts w:hint="eastAsia"/>
-        </w:rPr>
-      </w:pPr>
       <w:r>
         <w:t>1) R</w:t>
       </w:r>
@@ -668,8 +551,13 @@
     </w:p>
     <w:p>
       <w:r>
-        <w:t>2_1_Generate_SCSG_image.R</w:t>
-      </w:r>
+        <w:t>2_1_Generate_SCSG_</w:t>
+      </w:r>
+      <w:proofErr w:type="gramStart"/>
+      <w:r>
+        <w:t>image.R</w:t>
+      </w:r>
+      <w:proofErr w:type="gramEnd"/>
     </w:p>
     <w:p>
       <w:r>
@@ -712,11 +600,6 @@
       </w:r>
     </w:p>
     <w:p>
-      <w:pPr>
-        <w:rPr>
-          <w:rFonts w:hint="eastAsia"/>
-        </w:rPr>
-      </w:pPr>
       <w:r>
         <w:t>1) R</w:t>
       </w:r>
@@ -767,11 +650,6 @@
       </w:r>
     </w:p>
     <w:p>
-      <w:pPr>
-        <w:rPr>
-          <w:rFonts w:hint="eastAsia"/>
-        </w:rPr>
-      </w:pPr>
       <w:r>
         <w:t>R</w:t>
       </w:r>
@@ -803,11 +681,6 @@
       </w:r>
     </w:p>
     <w:p>
-      <w:pPr>
-        <w:rPr>
-          <w:rFonts w:hint="eastAsia"/>
-        </w:rPr>
-      </w:pPr>
       <w:r>
         <w:t xml:space="preserve">[1] </w:t>
       </w:r>
@@ -852,22 +725,11 @@
     </w:p>
     <w:p/>
     <w:p>
-      <w:pPr>
-        <w:rPr>
-          <w:rFonts w:hint="eastAsia"/>
-        </w:rPr>
-      </w:pPr>
       <w:r>
         <w:t xml:space="preserve">[2] </w:t>
       </w:r>
       <w:r>
-        <w:t xml:space="preserve">Interpolation of </w:t>
-      </w:r>
-      <w:r>
-        <w:t>clear-sky equivalent LST</w:t>
-      </w:r>
-      <w:r>
-        <w:t>:</w:t>
+        <w:t>Interpolation of clear-sky equivalent LST:</w:t>
       </w:r>
     </w:p>
     <w:p>
@@ -896,11 +758,6 @@
       </w:r>
     </w:p>
     <w:p>
-      <w:pPr>
-        <w:rPr>
-          <w:rFonts w:hint="eastAsia"/>
-        </w:rPr>
-      </w:pPr>
       <w:r>
         <w:t>Chen, Y., Nan, Z., Cao, Z., Min, Y., Feng, K., 202</w:t>
       </w:r>
@@ -910,7 +767,14 @@
       <w:r>
         <w:t>. A stepwise framework for interpolating land surface temperature under cloudy conditions based on the solar-cloud-satellite geometry. ISPRS Journal of Photogrammetry and Remote Sensing.</w:t>
       </w:r>
-    </w:p>
+      <w:r>
+        <w:t xml:space="preserve"> </w:t>
+      </w:r>
+      <w:r>
+        <w:t>197: 292-308. doi:10.1016/j.isprsjprs.2023.02.004.</w:t>
+      </w:r>
+    </w:p>
+    <w:p/>
     <w:sectPr>
       <w:footerReference w:type="default" r:id="rId7"/>
       <w:pgSz w:w="11906" w:h="16838"/>

</xml_diff>